<commit_message>
Bekerült a doksiba: összefogalalás, hivatkozások, erőforrás követelmények.
</commit_message>
<xml_diff>
--- a/doc/requirements.docx
+++ b/doc/requirements.docx
@@ -24,11 +24,8 @@
     </w:p>
     <w:p>
       <w:pPr>
-        <w:pStyle w:val="Heading1"/>
+        <w:pStyle w:val="Cmsor1"/>
         <w:ind w:left="-5"/>
-        <w:rPr>
-          <w:lang w:val="hu-HU"/>
-        </w:rPr>
       </w:pPr>
       <w:r>
         <w:rPr>
@@ -91,14 +88,7 @@
           <w:color w:val="000000" w:themeColor="text1"/>
           <w:lang w:val="hu-HU"/>
         </w:rPr>
-        <w:t xml:space="preserve">feladatot, </w:t>
-      </w:r>
-      <w:r>
-        <w:rPr>
-          <w:color w:val="000000" w:themeColor="text1"/>
-          <w:lang w:val="hu-HU"/>
-        </w:rPr>
-        <w:t xml:space="preserve">a projekt követelményeit, </w:t>
+        <w:t xml:space="preserve">feladatot, a projekt követelményeit, </w:t>
       </w:r>
       <w:r>
         <w:rPr>
@@ -148,7 +138,21 @@
           <w:color w:val="000000" w:themeColor="text1"/>
           <w:lang w:val="hu-HU"/>
         </w:rPr>
-        <w:t>Ez egy többszemélyes számítógépes játék, melyet két csapat játszik egymás ellen.</w:t>
+        <w:t>Ez egy többszemélyes számítógépes játék</w:t>
+      </w:r>
+      <w:r>
+        <w:rPr>
+          <w:color w:val="000000" w:themeColor="text1"/>
+          <w:lang w:val="hu-HU"/>
+        </w:rPr>
+        <w:t xml:space="preserve"> megvalósítása</w:t>
+      </w:r>
+      <w:r>
+        <w:rPr>
+          <w:color w:val="000000" w:themeColor="text1"/>
+          <w:lang w:val="hu-HU"/>
+        </w:rPr>
+        <w:t>, melyet két csapat játszik egymás ellen.</w:t>
       </w:r>
     </w:p>
     <w:p>
@@ -209,14 +213,24 @@
       <w:pPr>
         <w:ind w:left="-5"/>
         <w:rPr>
+          <w:color w:val="auto"/>
           <w:lang w:val="hu-HU"/>
         </w:rPr>
       </w:pPr>
       <w:r>
         <w:rPr>
-          <w:lang w:val="hu-HU"/>
-        </w:rPr>
-        <w:t>[A dokumentumban használt anyagok, web-oldalak felsorolása]</w:t>
+          <w:color w:val="auto"/>
+          <w:lang w:val="hu-HU"/>
+        </w:rPr>
+        <w:t>Szoftvertechnológia órai jegyzet és előadásdiák</w:t>
+      </w:r>
+      <w:r>
+        <w:rPr>
+          <w:color w:val="auto"/>
+          <w:lang w:val="hu-HU"/>
+        </w:rPr>
+        <w:br/>
+        <w:t>Programozás alapjai 3 órai jegyzet és előadásdiák</w:t>
       </w:r>
     </w:p>
     <w:p>
@@ -243,23 +257,22 @@
       <w:pPr>
         <w:ind w:left="-5"/>
         <w:rPr>
+          <w:color w:val="auto"/>
           <w:lang w:val="hu-HU"/>
         </w:rPr>
       </w:pPr>
       <w:r>
         <w:rPr>
-          <w:lang w:val="hu-HU"/>
-        </w:rPr>
-        <w:t>[A dokumentum további részeinek rövid ismertetése]</w:t>
+          <w:color w:val="auto"/>
+          <w:lang w:val="hu-HU"/>
+        </w:rPr>
+        <w:t>Továbbiakban bővebben ismertetésre kerülnek a készítendő szoftver sajátosságai, mind a leendő felhasználók szempontjából, mind a mi, fejlesztők szempontjából fontosnak tartott aspektusok. Továbbá ismertetésre kerülnek a szoftver megvalósításával kapcsolatos tervek.</w:t>
       </w:r>
     </w:p>
     <w:p>
       <w:pPr>
-        <w:pStyle w:val="Heading1"/>
+        <w:pStyle w:val="Cmsor1"/>
         <w:ind w:left="-5"/>
-        <w:rPr>
-          <w:lang w:val="hu-HU"/>
-        </w:rPr>
       </w:pPr>
       <w:r>
         <w:rPr>
@@ -270,12 +283,9 @@
     </w:p>
     <w:p>
       <w:pPr>
-        <w:pStyle w:val="Heading2"/>
+        <w:pStyle w:val="Cmsor2"/>
         <w:spacing w:after="60"/>
         <w:ind w:left="-5"/>
-        <w:rPr>
-          <w:lang w:val="hu-HU"/>
-        </w:rPr>
       </w:pPr>
       <w:r>
         <w:rPr>
@@ -288,38 +298,55 @@
       <w:pPr>
         <w:ind w:left="-5"/>
         <w:rPr>
+          <w:color w:val="auto"/>
           <w:lang w:val="hu-HU"/>
         </w:rPr>
       </w:pPr>
       <w:r>
         <w:rPr>
-          <w:lang w:val="hu-HU"/>
-        </w:rPr>
-        <w:t xml:space="preserve">[A kialakítandó szoftver legmagasabb szintű </w:t>
-      </w:r>
-      <w:proofErr w:type="spellStart"/>
-      <w:r>
-        <w:rPr>
-          <w:lang w:val="hu-HU"/>
-        </w:rPr>
-        <w:t>architekturális</w:t>
-      </w:r>
-      <w:proofErr w:type="spellEnd"/>
-      <w:r>
-        <w:rPr>
-          <w:lang w:val="hu-HU"/>
-        </w:rPr>
-        <w:t xml:space="preserve"> képe. A fontosabb alrendszerek felsorolása, a közöttük kialakítandó interfészek lényege, a felhasználói kapcsolatok alapja. Esetleges hálózati és adattárolási elvárások.]</w:t>
+          <w:color w:val="auto"/>
+          <w:lang w:val="hu-HU"/>
+        </w:rPr>
+        <w:t>A játék szerkezete, alapvetően két nagy részre bonthatóak: pálya elemei és a játékosok.</w:t>
       </w:r>
     </w:p>
     <w:p>
       <w:pPr>
-        <w:pStyle w:val="Heading2"/>
+        <w:ind w:left="-5"/>
+        <w:rPr>
+          <w:color w:val="auto"/>
+          <w:lang w:val="hu-HU"/>
+        </w:rPr>
+      </w:pPr>
+      <w:r>
+        <w:rPr>
+          <w:color w:val="auto"/>
+          <w:lang w:val="hu-HU"/>
+        </w:rPr>
+        <w:t>A pálya elemei lehetnek rugalmas csövek, illetve valamiféle aktív elemek például napelemes vízemelő pumpa, forrás és ciszterna.</w:t>
+      </w:r>
+    </w:p>
+    <w:p>
+      <w:pPr>
+        <w:ind w:left="-5"/>
+        <w:rPr>
+          <w:color w:val="auto"/>
+          <w:lang w:val="hu-HU"/>
+        </w:rPr>
+      </w:pPr>
+      <w:r>
+        <w:rPr>
+          <w:color w:val="auto"/>
+          <w:lang w:val="hu-HU"/>
+        </w:rPr>
+        <w:t>4 játékos lesz, 2 csapatba osztva. A két csapat a szerelők és a nomádok. Mindkét csapatnak más és más a célja a játék során.</w:t>
+      </w:r>
+    </w:p>
+    <w:p>
+      <w:pPr>
+        <w:pStyle w:val="Cmsor2"/>
         <w:spacing w:after="53"/>
         <w:ind w:left="-5"/>
-        <w:rPr>
-          <w:lang w:val="hu-HU"/>
-        </w:rPr>
       </w:pPr>
       <w:r>
         <w:rPr>
@@ -342,23 +369,7 @@
           <w:color w:val="000000" w:themeColor="text1"/>
           <w:lang w:val="hu-HU"/>
         </w:rPr>
-        <w:t xml:space="preserve">A </w:t>
-      </w:r>
-      <w:proofErr w:type="spellStart"/>
-      <w:r>
-        <w:rPr>
-          <w:color w:val="000000" w:themeColor="text1"/>
-          <w:lang w:val="hu-HU"/>
-        </w:rPr>
-        <w:t>drukmákori</w:t>
-      </w:r>
-      <w:proofErr w:type="spellEnd"/>
-      <w:r>
-        <w:rPr>
-          <w:color w:val="000000" w:themeColor="text1"/>
-          <w:lang w:val="hu-HU"/>
-        </w:rPr>
-        <w:t xml:space="preserve"> sivatagon át bonyolult csőrendszer szállítja a vizet a hegyi forrásokból a sivatagon túl elterülő városok ciszternáiba. A csőrendszer egyszerű, elágazás nélküli csövekből és a csövekhez csatlakozó aktív elemekből (forrás, ciszterna, napelemmel működő vízátemelő pumpa stb.) áll. Egy pumpa több (de a pumpára jellemző véges számú) csövet is összeköthet, és minden pumpán külön-külön állítható, hogy éppen melyik belekötött csőből melyik másik csőbe pumpáljon, azonban egyszerre csak egy bemenete és egy kimenete lehet. A többi rákötött cső eközben el van zárva. A pumpák véletlen időközönként el tudnak romlani, ilyenkor megszűnik az adott pumpánál a vízáramlás. A pumpák mindegyike rendelkezik egy víztartállyal, amit a víz átemelése közben használ átmeneti tárolóként. A pumpa csak akkor tud vizet pumpálni egy csőbe, ha a cső szabad kapacitása ezt lehetővé teszi.</w:t>
+        <w:t>A drukmákori sivatagon át bonyolult csőrendszer szállítja a vizet a hegyi forrásokból a sivatagon túl elterülő városok ciszternáiba. A csőrendszer egyszerű, elágazás nélküli csövekből és a csövekhez csatlakozó aktív elemekből (forrás, ciszterna, napelemmel működő vízátemelő pumpa stb.) áll. Egy pumpa több (de a pumpára jellemző véges számú) csövet is összeköthet, és minden pumpán külön-külön állítható, hogy éppen melyik belekötött csőből melyik másik csőbe pumpáljon, azonban egyszerre csak egy bemenete és egy kimenete lehet. A többi rákötött cső eközben el van zárva. A pumpák véletlen időközönként el tudnak romlani, ilyenkor megszűnik az adott pumpánál a vízáramlás. A pumpák mindegyike rendelkezik egy víztartállyal, amit a víz átemelése közben használ átmeneti tárolóként. A pumpa csak akkor tud vizet pumpálni egy csőbe, ha a cső szabad kapacitása ezt lehetővé teszi.</w:t>
       </w:r>
     </w:p>
     <w:p>
@@ -375,39 +386,8 @@
           <w:color w:val="000000" w:themeColor="text1"/>
           <w:lang w:val="hu-HU"/>
         </w:rPr>
-        <w:t xml:space="preserve">A csőhálózat bővíthető, változtatható. A csövek kellően rugalmasak ahhoz, hogy az egyik </w:t>
-      </w:r>
-      <w:proofErr w:type="spellStart"/>
-      <w:r>
-        <w:rPr>
-          <w:color w:val="000000" w:themeColor="text1"/>
-          <w:lang w:val="hu-HU"/>
-        </w:rPr>
-        <w:t>végüket</w:t>
-      </w:r>
-      <w:proofErr w:type="spellEnd"/>
-      <w:r>
-        <w:rPr>
-          <w:color w:val="000000" w:themeColor="text1"/>
-          <w:lang w:val="hu-HU"/>
-        </w:rPr>
-        <w:t xml:space="preserve"> lecsatlakoztatva egy másik aktív elemhez elvihetők és ott </w:t>
-      </w:r>
-      <w:proofErr w:type="spellStart"/>
-      <w:r>
-        <w:rPr>
-          <w:color w:val="000000" w:themeColor="text1"/>
-          <w:lang w:val="hu-HU"/>
-        </w:rPr>
-        <w:t>felcsatlakoztathatók</w:t>
-      </w:r>
-      <w:proofErr w:type="spellEnd"/>
-      <w:r>
-        <w:rPr>
-          <w:color w:val="000000" w:themeColor="text1"/>
-          <w:lang w:val="hu-HU"/>
-        </w:rPr>
-        <w:t xml:space="preserve"> legyenek. A ciszternáknál folyamatosan készülnek az új csövek, amelyek egyik vége a ciszternához kapcsolódik, a másik azonban szabad. A szabad végű csövekből a csőbe betáplált víz a homokba folyik. </w:t>
+        <w:lastRenderedPageBreak/>
+        <w:t>A csőhálózat bővíthető, változtatható. A csövek kellően rugalmasak ahhoz, hogy az egyik végüket lecsatlakoztatva egy másik aktív elemhez elvihetők és ott felcsatlakoztathatók legyenek. A ciszternáknál folyamatosan készülnek az új csövek, amelyek egyik vége a ciszternához kapcsolódik, a másik azonban szabad. A szabad végű csövekből a csőbe betáplált víz a homokba folyik. </w:t>
       </w:r>
     </w:p>
     <w:p>
@@ -424,15 +404,7 @@
           <w:color w:val="000000" w:themeColor="text1"/>
           <w:lang w:val="hu-HU"/>
         </w:rPr>
-        <w:t xml:space="preserve">A csőhálózatot a szerelők tartják karban. Ők javítják meg az elromlott pumpákat, ők állítják át a pumpákat, hogy mindig a lehető legtöbb víz tudjon áthaladni a hálózaton, és ha egy cső </w:t>
-      </w:r>
-      <w:r>
-        <w:rPr>
-          <w:color w:val="000000" w:themeColor="text1"/>
-          <w:lang w:val="hu-HU"/>
-        </w:rPr>
-        <w:lastRenderedPageBreak/>
-        <w:t>kilyukad, az ő dolguk a cső megfoltozása is. A kilyukadt csövekből a víz kifolyik, a csövek végén lévő pumpához már nem jut belőle. A szerelők dolga a ciszternáknál lévő szabad csövekkel a hálózat kapacitásának növelése. A szerelők a ciszternáknál magukhoz tudnak venni új pumpát is, amit egy cső közepén tudnak elhelyezni. A csövet ehhez ketté kell vágni, és a két végét a pumpához kell csatlakoztatni.</w:t>
+        <w:t>A csőhálózatot a szerelők tartják karban. Ők javítják meg az elromlott pumpákat, ők állítják át a pumpákat, hogy mindig a lehető legtöbb víz tudjon áthaladni a hálózaton, és ha egy cső kilyukad, az ő dolguk a cső megfoltozása is. A kilyukadt csövekből a víz kifolyik, a csövek végén lévő pumpához már nem jut belőle. A szerelők dolga a ciszternáknál lévő szabad csövekkel a hálózat kapacitásának növelése. A szerelők a ciszternáknál magukhoz tudnak venni új pumpát is, amit egy cső közepén tudnak elhelyezni. A csövet ehhez ketté kell vágni, és a két végét a pumpához kell csatlakoztatni.</w:t>
       </w:r>
     </w:p>
     <w:p>
@@ -556,11 +528,8 @@
     </w:p>
     <w:p>
       <w:pPr>
-        <w:pStyle w:val="Heading2"/>
+        <w:pStyle w:val="Cmsor2"/>
         <w:ind w:left="-5"/>
-        <w:rPr>
-          <w:lang w:val="hu-HU"/>
-        </w:rPr>
       </w:pPr>
       <w:r>
         <w:rPr>
@@ -586,11 +555,8 @@
     </w:p>
     <w:p>
       <w:pPr>
-        <w:pStyle w:val="Heading1"/>
+        <w:pStyle w:val="Cmsor1"/>
         <w:ind w:left="-5"/>
-        <w:rPr>
-          <w:lang w:val="hu-HU"/>
-        </w:rPr>
       </w:pPr>
       <w:r>
         <w:rPr>
@@ -601,12 +567,9 @@
     </w:p>
     <w:p>
       <w:pPr>
-        <w:pStyle w:val="Heading2"/>
+        <w:pStyle w:val="Cmsor2"/>
         <w:spacing w:after="45"/>
         <w:ind w:left="-5"/>
-        <w:rPr>
-          <w:lang w:val="hu-HU"/>
-        </w:rPr>
       </w:pPr>
       <w:r>
         <w:rPr>
@@ -803,7 +766,6 @@
                 <w:lang w:val="hu-HU"/>
               </w:rPr>
             </w:pPr>
-            <w:proofErr w:type="spellStart"/>
             <w:r>
               <w:rPr>
                 <w:b/>
@@ -811,17 +773,7 @@
                 <w:color w:val="000000"/>
                 <w:lang w:val="hu-HU"/>
               </w:rPr>
-              <w:t>Use-case</w:t>
-            </w:r>
-            <w:proofErr w:type="spellEnd"/>
-            <w:r>
-              <w:rPr>
-                <w:b/>
-                <w:i w:val="0"/>
-                <w:color w:val="000000"/>
-                <w:lang w:val="hu-HU"/>
-              </w:rPr>
-              <w:t xml:space="preserve"> </w:t>
+              <w:t xml:space="preserve">Use-case </w:t>
             </w:r>
           </w:p>
         </w:tc>
@@ -1055,6 +1007,7 @@
                 <w:color w:val="000000" w:themeColor="text1"/>
                 <w:lang w:val="hu-HU"/>
               </w:rPr>
+              <w:lastRenderedPageBreak/>
               <w:t>A-02</w:t>
             </w:r>
           </w:p>
@@ -1240,7 +1193,6 @@
                 <w:color w:val="000000" w:themeColor="text1"/>
                 <w:lang w:val="hu-HU"/>
               </w:rPr>
-              <w:lastRenderedPageBreak/>
               <w:t>A-03</w:t>
             </w:r>
           </w:p>
@@ -2536,6 +2488,7 @@
                 <w:color w:val="000000" w:themeColor="text1"/>
                 <w:lang w:val="hu-HU"/>
               </w:rPr>
+              <w:lastRenderedPageBreak/>
               <w:t>A-10</w:t>
             </w:r>
           </w:p>
@@ -2721,7 +2674,6 @@
                 <w:color w:val="000000" w:themeColor="text1"/>
                 <w:lang w:val="hu-HU"/>
               </w:rPr>
-              <w:lastRenderedPageBreak/>
               <w:t>A-11</w:t>
             </w:r>
           </w:p>
@@ -3832,6 +3784,7 @@
                 <w:color w:val="000000" w:themeColor="text1"/>
                 <w:lang w:val="hu-HU"/>
               </w:rPr>
+              <w:lastRenderedPageBreak/>
               <w:t>F-06</w:t>
             </w:r>
           </w:p>
@@ -4017,7 +3970,6 @@
                 <w:color w:val="000000" w:themeColor="text1"/>
                 <w:lang w:val="hu-HU"/>
               </w:rPr>
-              <w:lastRenderedPageBreak/>
               <w:t>O-1</w:t>
             </w:r>
           </w:p>
@@ -4185,46 +4137,14 @@
     </w:p>
     <w:p>
       <w:pPr>
-        <w:pStyle w:val="Heading2"/>
+        <w:pStyle w:val="Cmsor2"/>
         <w:ind w:left="-5"/>
-        <w:rPr>
-          <w:lang w:val="hu-HU"/>
-        </w:rPr>
       </w:pPr>
       <w:r>
         <w:rPr>
           <w:lang w:val="hu-HU"/>
         </w:rPr>
         <w:t>2.3.2 Erőforrásokkal kapcsolatos követelmények</w:t>
-      </w:r>
-    </w:p>
-    <w:p>
-      <w:pPr>
-        <w:spacing w:after="10"/>
-        <w:ind w:left="-5"/>
-        <w:rPr>
-          <w:lang w:val="hu-HU"/>
-        </w:rPr>
-      </w:pPr>
-      <w:r>
-        <w:rPr>
-          <w:lang w:val="hu-HU"/>
-        </w:rPr>
-        <w:t xml:space="preserve">[A szoftver fejlesztésével és használatával kapcsolatos számítógépes, hardveres, alapszoftveres és egyéb </w:t>
-      </w:r>
-      <w:proofErr w:type="spellStart"/>
-      <w:r>
-        <w:rPr>
-          <w:lang w:val="hu-HU"/>
-        </w:rPr>
-        <w:t>architekturális</w:t>
-      </w:r>
-      <w:proofErr w:type="spellEnd"/>
-      <w:r>
-        <w:rPr>
-          <w:lang w:val="hu-HU"/>
-        </w:rPr>
-        <w:t xml:space="preserve"> és logisztikai követelmények]</w:t>
       </w:r>
     </w:p>
     <w:tbl>
@@ -4240,12 +4160,12 @@
         <w:tblLook w:val="04A0" w:firstRow="1" w:lastRow="0" w:firstColumn="1" w:lastColumn="0" w:noHBand="0" w:noVBand="1"/>
       </w:tblPr>
       <w:tblGrid>
-        <w:gridCol w:w="1430"/>
-        <w:gridCol w:w="1304"/>
-        <w:gridCol w:w="1447"/>
-        <w:gridCol w:w="1124"/>
-        <w:gridCol w:w="1315"/>
-        <w:gridCol w:w="1436"/>
+        <w:gridCol w:w="1397"/>
+        <w:gridCol w:w="1330"/>
+        <w:gridCol w:w="1419"/>
+        <w:gridCol w:w="1210"/>
+        <w:gridCol w:w="1295"/>
+        <w:gridCol w:w="1405"/>
       </w:tblGrid>
       <w:tr>
         <w:trPr>
@@ -4266,6 +4186,7 @@
               <w:spacing w:after="0" w:line="259" w:lineRule="auto"/>
               <w:ind w:left="0" w:firstLine="0"/>
               <w:rPr>
+                <w:color w:val="auto"/>
                 <w:lang w:val="hu-HU"/>
               </w:rPr>
             </w:pPr>
@@ -4273,7 +4194,7 @@
               <w:rPr>
                 <w:b/>
                 <w:i w:val="0"/>
-                <w:color w:val="000000"/>
+                <w:color w:val="auto"/>
                 <w:lang w:val="hu-HU"/>
               </w:rPr>
               <w:t xml:space="preserve">Azonosító </w:t>
@@ -4295,6 +4216,7 @@
               <w:spacing w:after="0" w:line="259" w:lineRule="auto"/>
               <w:ind w:left="0" w:firstLine="0"/>
               <w:rPr>
+                <w:color w:val="auto"/>
                 <w:lang w:val="hu-HU"/>
               </w:rPr>
             </w:pPr>
@@ -4302,7 +4224,7 @@
               <w:rPr>
                 <w:b/>
                 <w:i w:val="0"/>
-                <w:color w:val="000000"/>
+                <w:color w:val="auto"/>
                 <w:lang w:val="hu-HU"/>
               </w:rPr>
               <w:t xml:space="preserve">Leírás </w:t>
@@ -4324,6 +4246,7 @@
               <w:spacing w:after="0" w:line="259" w:lineRule="auto"/>
               <w:ind w:left="0" w:firstLine="0"/>
               <w:rPr>
+                <w:color w:val="auto"/>
                 <w:lang w:val="hu-HU"/>
               </w:rPr>
             </w:pPr>
@@ -4331,7 +4254,7 @@
               <w:rPr>
                 <w:b/>
                 <w:i w:val="0"/>
-                <w:color w:val="000000"/>
+                <w:color w:val="auto"/>
                 <w:lang w:val="hu-HU"/>
               </w:rPr>
               <w:t xml:space="preserve">Ellenőrzés </w:t>
@@ -4353,6 +4276,7 @@
               <w:spacing w:after="0" w:line="259" w:lineRule="auto"/>
               <w:ind w:left="0" w:firstLine="0"/>
               <w:rPr>
+                <w:color w:val="auto"/>
                 <w:lang w:val="hu-HU"/>
               </w:rPr>
             </w:pPr>
@@ -4360,7 +4284,7 @@
               <w:rPr>
                 <w:b/>
                 <w:i w:val="0"/>
-                <w:color w:val="000000"/>
+                <w:color w:val="auto"/>
                 <w:lang w:val="hu-HU"/>
               </w:rPr>
               <w:t xml:space="preserve">Prioritás </w:t>
@@ -4382,6 +4306,7 @@
               <w:spacing w:after="0" w:line="259" w:lineRule="auto"/>
               <w:ind w:left="0" w:firstLine="0"/>
               <w:rPr>
+                <w:color w:val="auto"/>
                 <w:lang w:val="hu-HU"/>
               </w:rPr>
             </w:pPr>
@@ -4389,7 +4314,7 @@
               <w:rPr>
                 <w:b/>
                 <w:i w:val="0"/>
-                <w:color w:val="000000"/>
+                <w:color w:val="auto"/>
                 <w:lang w:val="hu-HU"/>
               </w:rPr>
               <w:t xml:space="preserve">Forrás </w:t>
@@ -4411,6 +4336,7 @@
               <w:spacing w:after="0" w:line="259" w:lineRule="auto"/>
               <w:ind w:left="2" w:firstLine="0"/>
               <w:rPr>
+                <w:color w:val="auto"/>
                 <w:lang w:val="hu-HU"/>
               </w:rPr>
             </w:pPr>
@@ -4418,7 +4344,7 @@
               <w:rPr>
                 <w:b/>
                 <w:i w:val="0"/>
-                <w:color w:val="000000"/>
+                <w:color w:val="auto"/>
                 <w:lang w:val="hu-HU"/>
               </w:rPr>
               <w:t xml:space="preserve">Komment </w:t>
@@ -4445,15 +4371,204 @@
               <w:spacing w:after="0" w:line="259" w:lineRule="auto"/>
               <w:ind w:left="0" w:firstLine="0"/>
               <w:rPr>
-                <w:lang w:val="hu-HU"/>
-              </w:rPr>
-            </w:pPr>
-            <w:r>
-              <w:rPr>
+                <w:color w:val="auto"/>
+                <w:lang w:val="hu-HU"/>
+              </w:rPr>
+            </w:pPr>
+            <w:r>
+              <w:rPr>
+                <w:color w:val="auto"/>
+                <w:lang w:val="hu-HU"/>
+              </w:rPr>
+              <w:t xml:space="preserve"> R-101</w:t>
+            </w:r>
+          </w:p>
+        </w:tc>
+        <w:tc>
+          <w:tcPr>
+            <w:tcW w:w="1304" w:type="dxa"/>
+            <w:tcBorders>
+              <w:top w:val="single" w:sz="4" w:space="0" w:color="000000"/>
+              <w:left w:val="single" w:sz="4" w:space="0" w:color="000000"/>
+              <w:bottom w:val="single" w:sz="4" w:space="0" w:color="000000"/>
+              <w:right w:val="single" w:sz="4" w:space="0" w:color="000000"/>
+            </w:tcBorders>
+          </w:tcPr>
+          <w:p>
+            <w:pPr>
+              <w:spacing w:after="0" w:line="259" w:lineRule="auto"/>
+              <w:ind w:left="0" w:firstLine="0"/>
+              <w:rPr>
+                <w:color w:val="auto"/>
+                <w:lang w:val="hu-HU"/>
+              </w:rPr>
+            </w:pPr>
+            <w:r>
+              <w:rPr>
+                <w:color w:val="auto"/>
+                <w:lang w:val="hu-HU"/>
+              </w:rPr>
+              <w:t>A program java nyelven készül</w:t>
+            </w:r>
+          </w:p>
+        </w:tc>
+        <w:tc>
+          <w:tcPr>
+            <w:tcW w:w="1447" w:type="dxa"/>
+            <w:tcBorders>
+              <w:top w:val="single" w:sz="4" w:space="0" w:color="000000"/>
+              <w:left w:val="single" w:sz="4" w:space="0" w:color="000000"/>
+              <w:bottom w:val="single" w:sz="4" w:space="0" w:color="000000"/>
+              <w:right w:val="single" w:sz="4" w:space="0" w:color="000000"/>
+            </w:tcBorders>
+          </w:tcPr>
+          <w:p>
+            <w:pPr>
+              <w:spacing w:after="0" w:line="259" w:lineRule="auto"/>
+              <w:ind w:left="0" w:firstLine="0"/>
+              <w:rPr>
+                <w:color w:val="auto"/>
+                <w:lang w:val="hu-HU"/>
+              </w:rPr>
+            </w:pPr>
+            <w:r>
+              <w:rPr>
+                <w:color w:val="auto"/>
                 <w:lang w:val="hu-HU"/>
               </w:rPr>
               <w:t xml:space="preserve"> </w:t>
             </w:r>
+            <w:r>
+              <w:rPr>
+                <w:color w:val="auto"/>
+                <w:lang w:val="hu-HU"/>
+              </w:rPr>
+              <w:t>bemutatás</w:t>
+            </w:r>
+          </w:p>
+        </w:tc>
+        <w:tc>
+          <w:tcPr>
+            <w:tcW w:w="1124" w:type="dxa"/>
+            <w:tcBorders>
+              <w:top w:val="single" w:sz="4" w:space="0" w:color="000000"/>
+              <w:left w:val="single" w:sz="4" w:space="0" w:color="000000"/>
+              <w:bottom w:val="single" w:sz="4" w:space="0" w:color="000000"/>
+              <w:right w:val="single" w:sz="4" w:space="0" w:color="000000"/>
+            </w:tcBorders>
+          </w:tcPr>
+          <w:p>
+            <w:pPr>
+              <w:spacing w:after="0" w:line="259" w:lineRule="auto"/>
+              <w:ind w:left="0" w:firstLine="0"/>
+              <w:rPr>
+                <w:color w:val="auto"/>
+                <w:lang w:val="hu-HU"/>
+              </w:rPr>
+            </w:pPr>
+            <w:r>
+              <w:rPr>
+                <w:color w:val="auto"/>
+                <w:lang w:val="hu-HU"/>
+              </w:rPr>
+              <w:t>Alapvető</w:t>
+            </w:r>
+          </w:p>
+        </w:tc>
+        <w:tc>
+          <w:tcPr>
+            <w:tcW w:w="1315" w:type="dxa"/>
+            <w:tcBorders>
+              <w:top w:val="single" w:sz="4" w:space="0" w:color="000000"/>
+              <w:left w:val="single" w:sz="4" w:space="0" w:color="000000"/>
+              <w:bottom w:val="single" w:sz="4" w:space="0" w:color="000000"/>
+              <w:right w:val="single" w:sz="4" w:space="0" w:color="000000"/>
+            </w:tcBorders>
+          </w:tcPr>
+          <w:p>
+            <w:pPr>
+              <w:spacing w:after="0" w:line="259" w:lineRule="auto"/>
+              <w:ind w:left="0" w:firstLine="0"/>
+              <w:rPr>
+                <w:color w:val="auto"/>
+                <w:lang w:val="hu-HU"/>
+              </w:rPr>
+            </w:pPr>
+            <w:r>
+              <w:rPr>
+                <w:color w:val="auto"/>
+                <w:lang w:val="hu-HU"/>
+              </w:rPr>
+              <w:t xml:space="preserve"> </w:t>
+            </w:r>
+            <w:r>
+              <w:rPr>
+                <w:color w:val="auto"/>
+                <w:lang w:val="hu-HU"/>
+              </w:rPr>
+              <w:t>Feladatki-írás</w:t>
+            </w:r>
+          </w:p>
+        </w:tc>
+        <w:tc>
+          <w:tcPr>
+            <w:tcW w:w="1436" w:type="dxa"/>
+            <w:tcBorders>
+              <w:top w:val="single" w:sz="4" w:space="0" w:color="000000"/>
+              <w:left w:val="single" w:sz="4" w:space="0" w:color="000000"/>
+              <w:bottom w:val="single" w:sz="4" w:space="0" w:color="000000"/>
+              <w:right w:val="single" w:sz="4" w:space="0" w:color="000000"/>
+            </w:tcBorders>
+          </w:tcPr>
+          <w:p>
+            <w:pPr>
+              <w:spacing w:after="0" w:line="259" w:lineRule="auto"/>
+              <w:ind w:left="2" w:firstLine="0"/>
+              <w:rPr>
+                <w:color w:val="auto"/>
+                <w:lang w:val="hu-HU"/>
+              </w:rPr>
+            </w:pPr>
+            <w:r>
+              <w:rPr>
+                <w:color w:val="auto"/>
+                <w:lang w:val="hu-HU"/>
+              </w:rPr>
+              <w:t xml:space="preserve"> </w:t>
+            </w:r>
+          </w:p>
+        </w:tc>
+      </w:tr>
+      <w:tr>
+        <w:trPr>
+          <w:trHeight w:val="288"/>
+        </w:trPr>
+        <w:tc>
+          <w:tcPr>
+            <w:tcW w:w="1430" w:type="dxa"/>
+            <w:tcBorders>
+              <w:top w:val="single" w:sz="4" w:space="0" w:color="000000"/>
+              <w:left w:val="single" w:sz="4" w:space="0" w:color="000000"/>
+              <w:bottom w:val="single" w:sz="4" w:space="0" w:color="000000"/>
+              <w:right w:val="single" w:sz="4" w:space="0" w:color="000000"/>
+            </w:tcBorders>
+          </w:tcPr>
+          <w:p>
+            <w:pPr>
+              <w:spacing w:after="0" w:line="259" w:lineRule="auto"/>
+              <w:ind w:left="0" w:firstLine="0"/>
+              <w:rPr>
+                <w:color w:val="auto"/>
+                <w:lang w:val="hu-HU"/>
+              </w:rPr>
+            </w:pPr>
+            <w:r>
+              <w:rPr>
+                <w:color w:val="auto"/>
+                <w:lang w:val="hu-HU"/>
+              </w:rPr>
+              <w:t>R-102</w:t>
+            </w:r>
           </w:p>
         </w:tc>
         <w:tc>
@@ -4471,14 +4586,16 @@
               <w:spacing w:after="0" w:line="259" w:lineRule="auto"/>
               <w:ind w:left="0" w:firstLine="0"/>
               <w:rPr>
-                <w:lang w:val="hu-HU"/>
-              </w:rPr>
-            </w:pPr>
-            <w:r>
-              <w:rPr>
-                <w:lang w:val="hu-HU"/>
-              </w:rPr>
-              <w:t xml:space="preserve"> </w:t>
+                <w:color w:val="auto"/>
+                <w:lang w:val="hu-HU"/>
+              </w:rPr>
+            </w:pPr>
+            <w:r>
+              <w:rPr>
+                <w:color w:val="auto"/>
+                <w:lang w:val="hu-HU"/>
+              </w:rPr>
+              <w:t>Az elkészült program futásához JDK szükséges</w:t>
             </w:r>
           </w:p>
         </w:tc>
@@ -4497,14 +4614,16 @@
               <w:spacing w:after="0" w:line="259" w:lineRule="auto"/>
               <w:ind w:left="0" w:firstLine="0"/>
               <w:rPr>
-                <w:lang w:val="hu-HU"/>
-              </w:rPr>
-            </w:pPr>
-            <w:r>
-              <w:rPr>
-                <w:lang w:val="hu-HU"/>
-              </w:rPr>
-              <w:t xml:space="preserve"> </w:t>
+                <w:color w:val="auto"/>
+                <w:lang w:val="hu-HU"/>
+              </w:rPr>
+            </w:pPr>
+            <w:r>
+              <w:rPr>
+                <w:color w:val="auto"/>
+                <w:lang w:val="hu-HU"/>
+              </w:rPr>
+              <w:t>bemutatás</w:t>
             </w:r>
           </w:p>
         </w:tc>
@@ -4523,14 +4642,16 @@
               <w:spacing w:after="0" w:line="259" w:lineRule="auto"/>
               <w:ind w:left="0" w:firstLine="0"/>
               <w:rPr>
-                <w:lang w:val="hu-HU"/>
-              </w:rPr>
-            </w:pPr>
-            <w:r>
-              <w:rPr>
-                <w:lang w:val="hu-HU"/>
-              </w:rPr>
-              <w:t xml:space="preserve"> </w:t>
+                <w:color w:val="auto"/>
+                <w:lang w:val="hu-HU"/>
+              </w:rPr>
+            </w:pPr>
+            <w:r>
+              <w:rPr>
+                <w:color w:val="auto"/>
+                <w:lang w:val="hu-HU"/>
+              </w:rPr>
+              <w:t>Fontos</w:t>
             </w:r>
           </w:p>
         </w:tc>
@@ -4549,14 +4670,16 @@
               <w:spacing w:after="0" w:line="259" w:lineRule="auto"/>
               <w:ind w:left="0" w:firstLine="0"/>
               <w:rPr>
-                <w:lang w:val="hu-HU"/>
-              </w:rPr>
-            </w:pPr>
-            <w:r>
-              <w:rPr>
-                <w:lang w:val="hu-HU"/>
-              </w:rPr>
-              <w:t xml:space="preserve"> </w:t>
+                <w:color w:val="auto"/>
+                <w:lang w:val="hu-HU"/>
+              </w:rPr>
+            </w:pPr>
+            <w:r>
+              <w:rPr>
+                <w:color w:val="auto"/>
+                <w:lang w:val="hu-HU"/>
+              </w:rPr>
+              <w:t>Feladatki-írás</w:t>
             </w:r>
           </w:p>
         </w:tc>
@@ -4575,15 +4698,335 @@
               <w:spacing w:after="0" w:line="259" w:lineRule="auto"/>
               <w:ind w:left="2" w:firstLine="0"/>
               <w:rPr>
-                <w:lang w:val="hu-HU"/>
-              </w:rPr>
-            </w:pPr>
-            <w:r>
-              <w:rPr>
-                <w:lang w:val="hu-HU"/>
-              </w:rPr>
-              <w:t xml:space="preserve"> </w:t>
-            </w:r>
+                <w:color w:val="auto"/>
+                <w:lang w:val="hu-HU"/>
+              </w:rPr>
+            </w:pPr>
+          </w:p>
+        </w:tc>
+      </w:tr>
+      <w:tr>
+        <w:trPr>
+          <w:trHeight w:val="288"/>
+        </w:trPr>
+        <w:tc>
+          <w:tcPr>
+            <w:tcW w:w="1430" w:type="dxa"/>
+            <w:tcBorders>
+              <w:top w:val="single" w:sz="4" w:space="0" w:color="000000"/>
+              <w:left w:val="single" w:sz="4" w:space="0" w:color="000000"/>
+              <w:bottom w:val="single" w:sz="4" w:space="0" w:color="000000"/>
+              <w:right w:val="single" w:sz="4" w:space="0" w:color="000000"/>
+            </w:tcBorders>
+          </w:tcPr>
+          <w:p>
+            <w:pPr>
+              <w:spacing w:after="0" w:line="259" w:lineRule="auto"/>
+              <w:ind w:left="0" w:firstLine="0"/>
+              <w:rPr>
+                <w:color w:val="auto"/>
+                <w:lang w:val="hu-HU"/>
+              </w:rPr>
+            </w:pPr>
+            <w:r>
+              <w:rPr>
+                <w:color w:val="auto"/>
+                <w:lang w:val="hu-HU"/>
+              </w:rPr>
+              <w:t>R-103</w:t>
+            </w:r>
+          </w:p>
+        </w:tc>
+        <w:tc>
+          <w:tcPr>
+            <w:tcW w:w="1304" w:type="dxa"/>
+            <w:tcBorders>
+              <w:top w:val="single" w:sz="4" w:space="0" w:color="000000"/>
+              <w:left w:val="single" w:sz="4" w:space="0" w:color="000000"/>
+              <w:bottom w:val="single" w:sz="4" w:space="0" w:color="000000"/>
+              <w:right w:val="single" w:sz="4" w:space="0" w:color="000000"/>
+            </w:tcBorders>
+          </w:tcPr>
+          <w:p>
+            <w:pPr>
+              <w:spacing w:after="0" w:line="259" w:lineRule="auto"/>
+              <w:ind w:left="0" w:firstLine="0"/>
+              <w:rPr>
+                <w:color w:val="auto"/>
+                <w:lang w:val="hu-HU"/>
+              </w:rPr>
+            </w:pPr>
+            <w:r>
+              <w:rPr>
+                <w:color w:val="auto"/>
+                <w:lang w:val="hu-HU"/>
+              </w:rPr>
+              <w:t>A program futtatásához ajánlott operációs rendszer Windows 10</w:t>
+            </w:r>
+          </w:p>
+        </w:tc>
+        <w:tc>
+          <w:tcPr>
+            <w:tcW w:w="1447" w:type="dxa"/>
+            <w:tcBorders>
+              <w:top w:val="single" w:sz="4" w:space="0" w:color="000000"/>
+              <w:left w:val="single" w:sz="4" w:space="0" w:color="000000"/>
+              <w:bottom w:val="single" w:sz="4" w:space="0" w:color="000000"/>
+              <w:right w:val="single" w:sz="4" w:space="0" w:color="000000"/>
+            </w:tcBorders>
+          </w:tcPr>
+          <w:p>
+            <w:pPr>
+              <w:spacing w:after="0" w:line="259" w:lineRule="auto"/>
+              <w:ind w:left="0" w:firstLine="0"/>
+              <w:rPr>
+                <w:color w:val="auto"/>
+                <w:lang w:val="hu-HU"/>
+              </w:rPr>
+            </w:pPr>
+            <w:r>
+              <w:rPr>
+                <w:color w:val="auto"/>
+                <w:lang w:val="hu-HU"/>
+              </w:rPr>
+              <w:t>bemutatás</w:t>
+            </w:r>
+          </w:p>
+        </w:tc>
+        <w:tc>
+          <w:tcPr>
+            <w:tcW w:w="1124" w:type="dxa"/>
+            <w:tcBorders>
+              <w:top w:val="single" w:sz="4" w:space="0" w:color="000000"/>
+              <w:left w:val="single" w:sz="4" w:space="0" w:color="000000"/>
+              <w:bottom w:val="single" w:sz="4" w:space="0" w:color="000000"/>
+              <w:right w:val="single" w:sz="4" w:space="0" w:color="000000"/>
+            </w:tcBorders>
+          </w:tcPr>
+          <w:p>
+            <w:pPr>
+              <w:spacing w:after="0" w:line="259" w:lineRule="auto"/>
+              <w:ind w:left="0" w:firstLine="0"/>
+              <w:rPr>
+                <w:color w:val="auto"/>
+                <w:lang w:val="hu-HU"/>
+              </w:rPr>
+            </w:pPr>
+            <w:r>
+              <w:rPr>
+                <w:color w:val="auto"/>
+                <w:lang w:val="hu-HU"/>
+              </w:rPr>
+              <w:t>Opcionális</w:t>
+            </w:r>
+          </w:p>
+        </w:tc>
+        <w:tc>
+          <w:tcPr>
+            <w:tcW w:w="1315" w:type="dxa"/>
+            <w:tcBorders>
+              <w:top w:val="single" w:sz="4" w:space="0" w:color="000000"/>
+              <w:left w:val="single" w:sz="4" w:space="0" w:color="000000"/>
+              <w:bottom w:val="single" w:sz="4" w:space="0" w:color="000000"/>
+              <w:right w:val="single" w:sz="4" w:space="0" w:color="000000"/>
+            </w:tcBorders>
+          </w:tcPr>
+          <w:p>
+            <w:pPr>
+              <w:spacing w:after="0" w:line="259" w:lineRule="auto"/>
+              <w:ind w:left="0" w:firstLine="0"/>
+              <w:rPr>
+                <w:color w:val="auto"/>
+                <w:lang w:val="hu-HU"/>
+              </w:rPr>
+            </w:pPr>
+          </w:p>
+        </w:tc>
+        <w:tc>
+          <w:tcPr>
+            <w:tcW w:w="1436" w:type="dxa"/>
+            <w:tcBorders>
+              <w:top w:val="single" w:sz="4" w:space="0" w:color="000000"/>
+              <w:left w:val="single" w:sz="4" w:space="0" w:color="000000"/>
+              <w:bottom w:val="single" w:sz="4" w:space="0" w:color="000000"/>
+              <w:right w:val="single" w:sz="4" w:space="0" w:color="000000"/>
+            </w:tcBorders>
+          </w:tcPr>
+          <w:p>
+            <w:pPr>
+              <w:spacing w:after="0" w:line="259" w:lineRule="auto"/>
+              <w:ind w:left="2" w:firstLine="0"/>
+              <w:rPr>
+                <w:color w:val="auto"/>
+                <w:lang w:val="hu-HU"/>
+              </w:rPr>
+            </w:pPr>
+          </w:p>
+        </w:tc>
+      </w:tr>
+      <w:tr>
+        <w:trPr>
+          <w:trHeight w:val="288"/>
+        </w:trPr>
+        <w:tc>
+          <w:tcPr>
+            <w:tcW w:w="1430" w:type="dxa"/>
+            <w:tcBorders>
+              <w:top w:val="single" w:sz="4" w:space="0" w:color="000000"/>
+              <w:left w:val="single" w:sz="4" w:space="0" w:color="000000"/>
+              <w:bottom w:val="single" w:sz="4" w:space="0" w:color="000000"/>
+              <w:right w:val="single" w:sz="4" w:space="0" w:color="000000"/>
+            </w:tcBorders>
+          </w:tcPr>
+          <w:p>
+            <w:pPr>
+              <w:spacing w:after="0" w:line="259" w:lineRule="auto"/>
+              <w:ind w:left="0" w:firstLine="0"/>
+              <w:rPr>
+                <w:color w:val="auto"/>
+                <w:lang w:val="hu-HU"/>
+              </w:rPr>
+            </w:pPr>
+            <w:r>
+              <w:rPr>
+                <w:color w:val="auto"/>
+                <w:lang w:val="hu-HU"/>
+              </w:rPr>
+              <w:t>R-104</w:t>
+            </w:r>
+          </w:p>
+        </w:tc>
+        <w:tc>
+          <w:tcPr>
+            <w:tcW w:w="1304" w:type="dxa"/>
+            <w:tcBorders>
+              <w:top w:val="single" w:sz="4" w:space="0" w:color="000000"/>
+              <w:left w:val="single" w:sz="4" w:space="0" w:color="000000"/>
+              <w:bottom w:val="single" w:sz="4" w:space="0" w:color="000000"/>
+              <w:right w:val="single" w:sz="4" w:space="0" w:color="000000"/>
+            </w:tcBorders>
+          </w:tcPr>
+          <w:p>
+            <w:pPr>
+              <w:spacing w:after="0" w:line="259" w:lineRule="auto"/>
+              <w:ind w:left="0" w:firstLine="0"/>
+              <w:rPr>
+                <w:color w:val="auto"/>
+                <w:lang w:val="hu-HU"/>
+              </w:rPr>
+            </w:pPr>
+            <w:r>
+              <w:rPr>
+                <w:color w:val="auto"/>
+                <w:lang w:val="hu-HU"/>
+              </w:rPr>
+              <w:t>A program fő beviteli eszközei az egér és a billentyűzet.</w:t>
+            </w:r>
+          </w:p>
+        </w:tc>
+        <w:tc>
+          <w:tcPr>
+            <w:tcW w:w="1447" w:type="dxa"/>
+            <w:tcBorders>
+              <w:top w:val="single" w:sz="4" w:space="0" w:color="000000"/>
+              <w:left w:val="single" w:sz="4" w:space="0" w:color="000000"/>
+              <w:bottom w:val="single" w:sz="4" w:space="0" w:color="000000"/>
+              <w:right w:val="single" w:sz="4" w:space="0" w:color="000000"/>
+            </w:tcBorders>
+          </w:tcPr>
+          <w:p>
+            <w:pPr>
+              <w:spacing w:after="0" w:line="259" w:lineRule="auto"/>
+              <w:ind w:left="0" w:firstLine="0"/>
+              <w:rPr>
+                <w:color w:val="auto"/>
+                <w:lang w:val="hu-HU"/>
+              </w:rPr>
+            </w:pPr>
+            <w:r>
+              <w:rPr>
+                <w:color w:val="auto"/>
+                <w:lang w:val="hu-HU"/>
+              </w:rPr>
+              <w:t>bemutatás</w:t>
+            </w:r>
+          </w:p>
+        </w:tc>
+        <w:tc>
+          <w:tcPr>
+            <w:tcW w:w="1124" w:type="dxa"/>
+            <w:tcBorders>
+              <w:top w:val="single" w:sz="4" w:space="0" w:color="000000"/>
+              <w:left w:val="single" w:sz="4" w:space="0" w:color="000000"/>
+              <w:bottom w:val="single" w:sz="4" w:space="0" w:color="000000"/>
+              <w:right w:val="single" w:sz="4" w:space="0" w:color="000000"/>
+            </w:tcBorders>
+          </w:tcPr>
+          <w:p>
+            <w:pPr>
+              <w:spacing w:after="0" w:line="259" w:lineRule="auto"/>
+              <w:ind w:left="0" w:firstLine="0"/>
+              <w:rPr>
+                <w:color w:val="auto"/>
+                <w:lang w:val="hu-HU"/>
+              </w:rPr>
+            </w:pPr>
+            <w:r>
+              <w:rPr>
+                <w:color w:val="auto"/>
+                <w:lang w:val="hu-HU"/>
+              </w:rPr>
+              <w:t>Fontos</w:t>
+            </w:r>
+          </w:p>
+        </w:tc>
+        <w:tc>
+          <w:tcPr>
+            <w:tcW w:w="1315" w:type="dxa"/>
+            <w:tcBorders>
+              <w:top w:val="single" w:sz="4" w:space="0" w:color="000000"/>
+              <w:left w:val="single" w:sz="4" w:space="0" w:color="000000"/>
+              <w:bottom w:val="single" w:sz="4" w:space="0" w:color="000000"/>
+              <w:right w:val="single" w:sz="4" w:space="0" w:color="000000"/>
+            </w:tcBorders>
+          </w:tcPr>
+          <w:p>
+            <w:pPr>
+              <w:spacing w:after="0" w:line="259" w:lineRule="auto"/>
+              <w:ind w:left="0" w:firstLine="0"/>
+              <w:rPr>
+                <w:color w:val="auto"/>
+                <w:lang w:val="hu-HU"/>
+              </w:rPr>
+            </w:pPr>
+            <w:r>
+              <w:rPr>
+                <w:color w:val="auto"/>
+                <w:lang w:val="hu-HU"/>
+              </w:rPr>
+              <w:t>Csapat</w:t>
+            </w:r>
+          </w:p>
+        </w:tc>
+        <w:tc>
+          <w:tcPr>
+            <w:tcW w:w="1436" w:type="dxa"/>
+            <w:tcBorders>
+              <w:top w:val="single" w:sz="4" w:space="0" w:color="000000"/>
+              <w:left w:val="single" w:sz="4" w:space="0" w:color="000000"/>
+              <w:bottom w:val="single" w:sz="4" w:space="0" w:color="000000"/>
+              <w:right w:val="single" w:sz="4" w:space="0" w:color="000000"/>
+            </w:tcBorders>
+          </w:tcPr>
+          <w:p>
+            <w:pPr>
+              <w:spacing w:after="0" w:line="259" w:lineRule="auto"/>
+              <w:ind w:left="2" w:firstLine="0"/>
+              <w:rPr>
+                <w:color w:val="auto"/>
+                <w:lang w:val="hu-HU"/>
+              </w:rPr>
+            </w:pPr>
           </w:p>
         </w:tc>
       </w:tr>
@@ -4593,17 +5036,15 @@
         <w:spacing w:after="237" w:line="259" w:lineRule="auto"/>
         <w:ind w:left="0" w:firstLine="0"/>
         <w:rPr>
+          <w:color w:val="auto"/>
           <w:lang w:val="hu-HU"/>
         </w:rPr>
       </w:pPr>
     </w:p>
     <w:p>
       <w:pPr>
-        <w:pStyle w:val="Heading2"/>
+        <w:pStyle w:val="Cmsor2"/>
         <w:ind w:left="-5"/>
-        <w:rPr>
-          <w:lang w:val="hu-HU"/>
-        </w:rPr>
       </w:pPr>
       <w:r>
         <w:rPr>
@@ -4999,17 +5440,15 @@
     </w:p>
     <w:p>
       <w:pPr>
-        <w:pStyle w:val="Heading2"/>
+        <w:pStyle w:val="Cmsor2"/>
         <w:spacing w:after="45"/>
         <w:ind w:left="-5"/>
-        <w:rPr>
-          <w:lang w:val="hu-HU"/>
-        </w:rPr>
       </w:pPr>
       <w:r>
         <w:rPr>
           <w:lang w:val="hu-HU"/>
         </w:rPr>
+        <w:lastRenderedPageBreak/>
         <w:t>2.3.4 Egyéb nem funkcionális követelmények</w:t>
       </w:r>
     </w:p>
@@ -5400,75 +5839,27 @@
     </w:p>
     <w:p>
       <w:pPr>
-        <w:pStyle w:val="Heading1"/>
+        <w:pStyle w:val="Cmsor1"/>
         <w:spacing w:after="35"/>
         <w:ind w:left="-5"/>
-        <w:rPr>
-          <w:lang w:val="hu-HU"/>
-        </w:rPr>
       </w:pPr>
       <w:r>
         <w:rPr>
           <w:lang w:val="hu-HU"/>
         </w:rPr>
-        <w:t xml:space="preserve">2.4 Lényeges </w:t>
-      </w:r>
-      <w:proofErr w:type="spellStart"/>
-      <w:r>
-        <w:rPr>
-          <w:lang w:val="hu-HU"/>
-        </w:rPr>
-        <w:t>use</w:t>
-      </w:r>
-      <w:proofErr w:type="spellEnd"/>
-      <w:r>
-        <w:rPr>
-          <w:lang w:val="hu-HU"/>
-        </w:rPr>
-        <w:t>-</w:t>
-      </w:r>
-      <w:proofErr w:type="spellStart"/>
-      <w:r>
-        <w:rPr>
-          <w:lang w:val="hu-HU"/>
-        </w:rPr>
-        <w:t>case</w:t>
-      </w:r>
-      <w:proofErr w:type="spellEnd"/>
-      <w:r>
-        <w:rPr>
-          <w:lang w:val="hu-HU"/>
-        </w:rPr>
-        <w:t>-ek</w:t>
+        <w:t>2.4 Lényeges use-case-ek</w:t>
       </w:r>
     </w:p>
     <w:p>
       <w:pPr>
-        <w:pStyle w:val="Heading2"/>
+        <w:pStyle w:val="Cmsor2"/>
         <w:ind w:left="-5"/>
-        <w:rPr>
-          <w:lang w:val="hu-HU"/>
-        </w:rPr>
       </w:pPr>
       <w:r>
         <w:rPr>
           <w:lang w:val="hu-HU"/>
         </w:rPr>
-        <w:t xml:space="preserve">2.4.1 </w:t>
-      </w:r>
-      <w:proofErr w:type="spellStart"/>
-      <w:r>
-        <w:rPr>
-          <w:lang w:val="hu-HU"/>
-        </w:rPr>
-        <w:t>Use-case</w:t>
-      </w:r>
-      <w:proofErr w:type="spellEnd"/>
-      <w:r>
-        <w:rPr>
-          <w:lang w:val="hu-HU"/>
-        </w:rPr>
-        <w:t xml:space="preserve"> leírások</w:t>
+        <w:t>2.4.1 Use-case leírások</w:t>
       </w:r>
     </w:p>
     <w:p>
@@ -5518,7 +5909,6 @@
                 <w:lang w:val="hu-HU"/>
               </w:rPr>
             </w:pPr>
-            <w:proofErr w:type="spellStart"/>
             <w:r>
               <w:rPr>
                 <w:b/>
@@ -5526,17 +5916,7 @@
                 <w:color w:val="000000"/>
                 <w:lang w:val="hu-HU"/>
               </w:rPr>
-              <w:t>Use-case</w:t>
-            </w:r>
-            <w:proofErr w:type="spellEnd"/>
-            <w:r>
-              <w:rPr>
-                <w:b/>
-                <w:i w:val="0"/>
-                <w:color w:val="000000"/>
-                <w:lang w:val="hu-HU"/>
-              </w:rPr>
-              <w:t xml:space="preserve"> neve </w:t>
+              <w:t xml:space="preserve">Use-case neve </w:t>
             </w:r>
           </w:p>
         </w:tc>
@@ -5669,7 +6049,6 @@
                 <w:lang w:val="hu-HU"/>
               </w:rPr>
             </w:pPr>
-            <w:proofErr w:type="spellStart"/>
             <w:r>
               <w:rPr>
                 <w:b/>
@@ -5677,17 +6056,7 @@
                 <w:color w:val="000000"/>
                 <w:lang w:val="hu-HU"/>
               </w:rPr>
-              <w:t>Aktorok</w:t>
-            </w:r>
-            <w:proofErr w:type="spellEnd"/>
-            <w:r>
-              <w:rPr>
-                <w:b/>
-                <w:i w:val="0"/>
-                <w:color w:val="000000"/>
-                <w:lang w:val="hu-HU"/>
-              </w:rPr>
-              <w:t xml:space="preserve"> </w:t>
+              <w:t xml:space="preserve">Aktorok </w:t>
             </w:r>
           </w:p>
         </w:tc>
@@ -5851,7 +6220,6 @@
                 <w:lang w:val="hu-HU"/>
               </w:rPr>
             </w:pPr>
-            <w:proofErr w:type="spellStart"/>
             <w:r>
               <w:rPr>
                 <w:b/>
@@ -5859,17 +6227,7 @@
                 <w:color w:val="000000"/>
                 <w:lang w:val="hu-HU"/>
               </w:rPr>
-              <w:t>Use-case</w:t>
-            </w:r>
-            <w:proofErr w:type="spellEnd"/>
-            <w:r>
-              <w:rPr>
-                <w:b/>
-                <w:i w:val="0"/>
-                <w:color w:val="000000"/>
-                <w:lang w:val="hu-HU"/>
-              </w:rPr>
-              <w:t xml:space="preserve"> neve </w:t>
+              <w:t xml:space="preserve">Use-case neve </w:t>
             </w:r>
           </w:p>
         </w:tc>
@@ -6002,7 +6360,6 @@
                 <w:lang w:val="hu-HU"/>
               </w:rPr>
             </w:pPr>
-            <w:proofErr w:type="spellStart"/>
             <w:r>
               <w:rPr>
                 <w:b/>
@@ -6010,17 +6367,7 @@
                 <w:color w:val="000000"/>
                 <w:lang w:val="hu-HU"/>
               </w:rPr>
-              <w:t>Aktorok</w:t>
-            </w:r>
-            <w:proofErr w:type="spellEnd"/>
-            <w:r>
-              <w:rPr>
-                <w:b/>
-                <w:i w:val="0"/>
-                <w:color w:val="000000"/>
-                <w:lang w:val="hu-HU"/>
-              </w:rPr>
-              <w:t xml:space="preserve"> </w:t>
+              <w:t xml:space="preserve">Aktorok </w:t>
             </w:r>
           </w:p>
         </w:tc>
@@ -6184,7 +6531,6 @@
                 <w:lang w:val="hu-HU"/>
               </w:rPr>
             </w:pPr>
-            <w:proofErr w:type="spellStart"/>
             <w:r>
               <w:rPr>
                 <w:b/>
@@ -6192,17 +6538,7 @@
                 <w:color w:val="000000"/>
                 <w:lang w:val="hu-HU"/>
               </w:rPr>
-              <w:t>Use-case</w:t>
-            </w:r>
-            <w:proofErr w:type="spellEnd"/>
-            <w:r>
-              <w:rPr>
-                <w:b/>
-                <w:i w:val="0"/>
-                <w:color w:val="000000"/>
-                <w:lang w:val="hu-HU"/>
-              </w:rPr>
-              <w:t xml:space="preserve"> neve </w:t>
+              <w:t xml:space="preserve">Use-case neve </w:t>
             </w:r>
           </w:p>
         </w:tc>
@@ -6335,7 +6671,6 @@
                 <w:lang w:val="hu-HU"/>
               </w:rPr>
             </w:pPr>
-            <w:proofErr w:type="spellStart"/>
             <w:r>
               <w:rPr>
                 <w:b/>
@@ -6343,17 +6678,7 @@
                 <w:color w:val="000000"/>
                 <w:lang w:val="hu-HU"/>
               </w:rPr>
-              <w:t>Aktorok</w:t>
-            </w:r>
-            <w:proofErr w:type="spellEnd"/>
-            <w:r>
-              <w:rPr>
-                <w:b/>
-                <w:i w:val="0"/>
-                <w:color w:val="000000"/>
-                <w:lang w:val="hu-HU"/>
-              </w:rPr>
-              <w:t xml:space="preserve"> </w:t>
+              <w:t xml:space="preserve">Aktorok </w:t>
             </w:r>
           </w:p>
         </w:tc>
@@ -6423,7 +6748,6 @@
                 <w:color w:val="000000"/>
                 <w:lang w:val="hu-HU"/>
               </w:rPr>
-              <w:lastRenderedPageBreak/>
               <w:t xml:space="preserve">Forgatókönyv </w:t>
             </w:r>
           </w:p>
@@ -6460,15 +6784,7 @@
                 <w:color w:val="000000"/>
                 <w:lang w:val="hu-HU"/>
               </w:rPr>
-              <w:t xml:space="preserve">Egy rossz pumpára lépve </w:t>
-            </w:r>
-            <w:r>
-              <w:rPr>
-                <w:i w:val="0"/>
-                <w:color w:val="000000"/>
-                <w:lang w:val="hu-HU"/>
-              </w:rPr>
-              <w:t>a szerelő kijavítja azt.</w:t>
+              <w:t>Egy rossz pumpára lépve a szerelő kijavítja azt.</w:t>
             </w:r>
           </w:p>
         </w:tc>
@@ -6526,7 +6842,6 @@
                 <w:lang w:val="hu-HU"/>
               </w:rPr>
             </w:pPr>
-            <w:proofErr w:type="spellStart"/>
             <w:r>
               <w:rPr>
                 <w:b/>
@@ -6534,17 +6849,7 @@
                 <w:color w:val="000000"/>
                 <w:lang w:val="hu-HU"/>
               </w:rPr>
-              <w:t>Use-case</w:t>
-            </w:r>
-            <w:proofErr w:type="spellEnd"/>
-            <w:r>
-              <w:rPr>
-                <w:b/>
-                <w:i w:val="0"/>
-                <w:color w:val="000000"/>
-                <w:lang w:val="hu-HU"/>
-              </w:rPr>
-              <w:t xml:space="preserve"> neve </w:t>
+              <w:t xml:space="preserve">Use-case neve </w:t>
             </w:r>
           </w:p>
         </w:tc>
@@ -6677,7 +6982,6 @@
                 <w:lang w:val="hu-HU"/>
               </w:rPr>
             </w:pPr>
-            <w:proofErr w:type="spellStart"/>
             <w:r>
               <w:rPr>
                 <w:b/>
@@ -6685,17 +6989,7 @@
                 <w:color w:val="000000"/>
                 <w:lang w:val="hu-HU"/>
               </w:rPr>
-              <w:t>Aktorok</w:t>
-            </w:r>
-            <w:proofErr w:type="spellEnd"/>
-            <w:r>
-              <w:rPr>
-                <w:b/>
-                <w:i w:val="0"/>
-                <w:color w:val="000000"/>
-                <w:lang w:val="hu-HU"/>
-              </w:rPr>
-              <w:t xml:space="preserve"> </w:t>
+              <w:t xml:space="preserve">Aktorok </w:t>
             </w:r>
           </w:p>
         </w:tc>
@@ -6859,7 +7153,6 @@
                 <w:lang w:val="hu-HU"/>
               </w:rPr>
             </w:pPr>
-            <w:proofErr w:type="spellStart"/>
             <w:r>
               <w:rPr>
                 <w:b/>
@@ -6867,17 +7160,7 @@
                 <w:color w:val="000000"/>
                 <w:lang w:val="hu-HU"/>
               </w:rPr>
-              <w:t>Use-case</w:t>
-            </w:r>
-            <w:proofErr w:type="spellEnd"/>
-            <w:r>
-              <w:rPr>
-                <w:b/>
-                <w:i w:val="0"/>
-                <w:color w:val="000000"/>
-                <w:lang w:val="hu-HU"/>
-              </w:rPr>
-              <w:t xml:space="preserve"> neve </w:t>
+              <w:t xml:space="preserve">Use-case neve </w:t>
             </w:r>
           </w:p>
         </w:tc>
@@ -7010,7 +7293,6 @@
                 <w:lang w:val="hu-HU"/>
               </w:rPr>
             </w:pPr>
-            <w:proofErr w:type="spellStart"/>
             <w:r>
               <w:rPr>
                 <w:b/>
@@ -7018,17 +7300,7 @@
                 <w:color w:val="000000"/>
                 <w:lang w:val="hu-HU"/>
               </w:rPr>
-              <w:t>Aktorok</w:t>
-            </w:r>
-            <w:proofErr w:type="spellEnd"/>
-            <w:r>
-              <w:rPr>
-                <w:b/>
-                <w:i w:val="0"/>
-                <w:color w:val="000000"/>
-                <w:lang w:val="hu-HU"/>
-              </w:rPr>
-              <w:t xml:space="preserve"> </w:t>
+              <w:t xml:space="preserve">Aktorok </w:t>
             </w:r>
           </w:p>
         </w:tc>
@@ -7192,7 +7464,6 @@
                 <w:lang w:val="hu-HU"/>
               </w:rPr>
             </w:pPr>
-            <w:proofErr w:type="spellStart"/>
             <w:r>
               <w:rPr>
                 <w:b/>
@@ -7200,17 +7471,7 @@
                 <w:color w:val="000000"/>
                 <w:lang w:val="hu-HU"/>
               </w:rPr>
-              <w:t>Use-case</w:t>
-            </w:r>
-            <w:proofErr w:type="spellEnd"/>
-            <w:r>
-              <w:rPr>
-                <w:b/>
-                <w:i w:val="0"/>
-                <w:color w:val="000000"/>
-                <w:lang w:val="hu-HU"/>
-              </w:rPr>
-              <w:t xml:space="preserve"> neve </w:t>
+              <w:t xml:space="preserve">Use-case neve </w:t>
             </w:r>
           </w:p>
         </w:tc>
@@ -7343,7 +7604,6 @@
                 <w:lang w:val="hu-HU"/>
               </w:rPr>
             </w:pPr>
-            <w:proofErr w:type="spellStart"/>
             <w:r>
               <w:rPr>
                 <w:b/>
@@ -7351,17 +7611,7 @@
                 <w:color w:val="000000"/>
                 <w:lang w:val="hu-HU"/>
               </w:rPr>
-              <w:t>Aktorok</w:t>
-            </w:r>
-            <w:proofErr w:type="spellEnd"/>
-            <w:r>
-              <w:rPr>
-                <w:b/>
-                <w:i w:val="0"/>
-                <w:color w:val="000000"/>
-                <w:lang w:val="hu-HU"/>
-              </w:rPr>
-              <w:t xml:space="preserve"> </w:t>
+              <w:t xml:space="preserve">Aktorok </w:t>
             </w:r>
           </w:p>
         </w:tc>
@@ -7525,7 +7775,6 @@
                 <w:lang w:val="hu-HU"/>
               </w:rPr>
             </w:pPr>
-            <w:proofErr w:type="spellStart"/>
             <w:r>
               <w:rPr>
                 <w:b/>
@@ -7533,17 +7782,7 @@
                 <w:color w:val="000000"/>
                 <w:lang w:val="hu-HU"/>
               </w:rPr>
-              <w:t>Use-case</w:t>
-            </w:r>
-            <w:proofErr w:type="spellEnd"/>
-            <w:r>
-              <w:rPr>
-                <w:b/>
-                <w:i w:val="0"/>
-                <w:color w:val="000000"/>
-                <w:lang w:val="hu-HU"/>
-              </w:rPr>
-              <w:t xml:space="preserve"> neve </w:t>
+              <w:t xml:space="preserve">Use-case neve </w:t>
             </w:r>
           </w:p>
         </w:tc>
@@ -7613,6 +7852,7 @@
                 <w:color w:val="000000"/>
                 <w:lang w:val="hu-HU"/>
               </w:rPr>
+              <w:lastRenderedPageBreak/>
               <w:t xml:space="preserve">Rövid leírás </w:t>
             </w:r>
           </w:p>
@@ -7676,7 +7916,6 @@
                 <w:lang w:val="hu-HU"/>
               </w:rPr>
             </w:pPr>
-            <w:proofErr w:type="spellStart"/>
             <w:r>
               <w:rPr>
                 <w:b/>
@@ -7684,17 +7923,7 @@
                 <w:color w:val="000000"/>
                 <w:lang w:val="hu-HU"/>
               </w:rPr>
-              <w:t>Aktorok</w:t>
-            </w:r>
-            <w:proofErr w:type="spellEnd"/>
-            <w:r>
-              <w:rPr>
-                <w:b/>
-                <w:i w:val="0"/>
-                <w:color w:val="000000"/>
-                <w:lang w:val="hu-HU"/>
-              </w:rPr>
-              <w:t xml:space="preserve"> </w:t>
+              <w:t xml:space="preserve">Aktorok </w:t>
             </w:r>
           </w:p>
         </w:tc>
@@ -7858,7 +8087,6 @@
                 <w:lang w:val="hu-HU"/>
               </w:rPr>
             </w:pPr>
-            <w:proofErr w:type="spellStart"/>
             <w:r>
               <w:rPr>
                 <w:b/>
@@ -7866,17 +8094,7 @@
                 <w:color w:val="000000"/>
                 <w:lang w:val="hu-HU"/>
               </w:rPr>
-              <w:t>Use-case</w:t>
-            </w:r>
-            <w:proofErr w:type="spellEnd"/>
-            <w:r>
-              <w:rPr>
-                <w:b/>
-                <w:i w:val="0"/>
-                <w:color w:val="000000"/>
-                <w:lang w:val="hu-HU"/>
-              </w:rPr>
-              <w:t xml:space="preserve"> neve </w:t>
+              <w:t xml:space="preserve">Use-case neve </w:t>
             </w:r>
           </w:p>
         </w:tc>
@@ -7982,15 +8200,7 @@
                 <w:color w:val="000000"/>
                 <w:lang w:val="hu-HU"/>
               </w:rPr>
-              <w:t>A</w:t>
-            </w:r>
-            <w:r>
-              <w:rPr>
-                <w:i w:val="0"/>
-                <w:color w:val="000000"/>
-                <w:lang w:val="hu-HU"/>
-              </w:rPr>
-              <w:t xml:space="preserve"> csövekbe tesz vizet.</w:t>
+              <w:t>A csövekbe tesz vizet.</w:t>
             </w:r>
           </w:p>
         </w:tc>
@@ -8017,7 +8227,6 @@
                 <w:lang w:val="hu-HU"/>
               </w:rPr>
             </w:pPr>
-            <w:proofErr w:type="spellStart"/>
             <w:r>
               <w:rPr>
                 <w:b/>
@@ -8025,17 +8234,7 @@
                 <w:color w:val="000000"/>
                 <w:lang w:val="hu-HU"/>
               </w:rPr>
-              <w:t>Aktorok</w:t>
-            </w:r>
-            <w:proofErr w:type="spellEnd"/>
-            <w:r>
-              <w:rPr>
-                <w:b/>
-                <w:i w:val="0"/>
-                <w:color w:val="000000"/>
-                <w:lang w:val="hu-HU"/>
-              </w:rPr>
-              <w:t xml:space="preserve"> </w:t>
+              <w:t xml:space="preserve">Aktorok </w:t>
             </w:r>
           </w:p>
         </w:tc>
@@ -8199,7 +8398,6 @@
                 <w:lang w:val="hu-HU"/>
               </w:rPr>
             </w:pPr>
-            <w:proofErr w:type="spellStart"/>
             <w:r>
               <w:rPr>
                 <w:b/>
@@ -8207,17 +8405,7 @@
                 <w:color w:val="000000"/>
                 <w:lang w:val="hu-HU"/>
               </w:rPr>
-              <w:t>Use-case</w:t>
-            </w:r>
-            <w:proofErr w:type="spellEnd"/>
-            <w:r>
-              <w:rPr>
-                <w:b/>
-                <w:i w:val="0"/>
-                <w:color w:val="000000"/>
-                <w:lang w:val="hu-HU"/>
-              </w:rPr>
-              <w:t xml:space="preserve"> neve </w:t>
+              <w:t xml:space="preserve">Use-case neve </w:t>
             </w:r>
           </w:p>
         </w:tc>
@@ -8253,15 +8441,7 @@
                 <w:color w:val="000000"/>
                 <w:lang w:val="hu-HU"/>
               </w:rPr>
-              <w:t xml:space="preserve">Pumpa </w:t>
-            </w:r>
-            <w:r>
-              <w:rPr>
-                <w:i w:val="0"/>
-                <w:color w:val="000000"/>
-                <w:lang w:val="hu-HU"/>
-              </w:rPr>
-              <w:t>állít</w:t>
+              <w:t>Pumpa állít</w:t>
             </w:r>
           </w:p>
         </w:tc>
@@ -8358,7 +8538,6 @@
                 <w:lang w:val="hu-HU"/>
               </w:rPr>
             </w:pPr>
-            <w:proofErr w:type="spellStart"/>
             <w:r>
               <w:rPr>
                 <w:b/>
@@ -8366,17 +8545,7 @@
                 <w:color w:val="000000"/>
                 <w:lang w:val="hu-HU"/>
               </w:rPr>
-              <w:t>Aktorok</w:t>
-            </w:r>
-            <w:proofErr w:type="spellEnd"/>
-            <w:r>
-              <w:rPr>
-                <w:b/>
-                <w:i w:val="0"/>
-                <w:color w:val="000000"/>
-                <w:lang w:val="hu-HU"/>
-              </w:rPr>
-              <w:t xml:space="preserve"> </w:t>
+              <w:t xml:space="preserve">Aktorok </w:t>
             </w:r>
           </w:p>
         </w:tc>
@@ -8551,7 +8720,6 @@
                 <w:lang w:val="hu-HU"/>
               </w:rPr>
             </w:pPr>
-            <w:proofErr w:type="spellStart"/>
             <w:r>
               <w:rPr>
                 <w:b/>
@@ -8560,17 +8728,7 @@
                 <w:lang w:val="hu-HU"/>
               </w:rPr>
               <w:lastRenderedPageBreak/>
-              <w:t>Use-case</w:t>
-            </w:r>
-            <w:proofErr w:type="spellEnd"/>
-            <w:r>
-              <w:rPr>
-                <w:b/>
-                <w:i w:val="0"/>
-                <w:color w:val="000000"/>
-                <w:lang w:val="hu-HU"/>
-              </w:rPr>
-              <w:t xml:space="preserve"> neve </w:t>
+              <w:t xml:space="preserve">Use-case neve </w:t>
             </w:r>
           </w:p>
         </w:tc>
@@ -8606,15 +8764,7 @@
                 <w:color w:val="000000"/>
                 <w:lang w:val="hu-HU"/>
               </w:rPr>
-              <w:t xml:space="preserve">Pumpa </w:t>
-            </w:r>
-            <w:r>
-              <w:rPr>
-                <w:i w:val="0"/>
-                <w:color w:val="000000"/>
-                <w:lang w:val="hu-HU"/>
-              </w:rPr>
-              <w:t>létrehoz</w:t>
+              <w:t>Pumpa létrehoz</w:t>
             </w:r>
           </w:p>
         </w:tc>
@@ -8711,7 +8861,6 @@
                 <w:lang w:val="hu-HU"/>
               </w:rPr>
             </w:pPr>
-            <w:proofErr w:type="spellStart"/>
             <w:r>
               <w:rPr>
                 <w:b/>
@@ -8719,17 +8868,7 @@
                 <w:color w:val="000000"/>
                 <w:lang w:val="hu-HU"/>
               </w:rPr>
-              <w:t>Aktorok</w:t>
-            </w:r>
-            <w:proofErr w:type="spellEnd"/>
-            <w:r>
-              <w:rPr>
-                <w:b/>
-                <w:i w:val="0"/>
-                <w:color w:val="000000"/>
-                <w:lang w:val="hu-HU"/>
-              </w:rPr>
-              <w:t xml:space="preserve"> </w:t>
+              <w:t xml:space="preserve">Aktorok </w:t>
             </w:r>
           </w:p>
         </w:tc>
@@ -8835,23 +8974,7 @@
                 <w:color w:val="000000"/>
                 <w:lang w:val="hu-HU"/>
               </w:rPr>
-              <w:t>A szerelő a</w:t>
-            </w:r>
-            <w:r>
-              <w:rPr>
-                <w:i w:val="0"/>
-                <w:color w:val="000000"/>
-                <w:lang w:val="hu-HU"/>
-              </w:rPr>
-              <w:t xml:space="preserve">dott mezőkre </w:t>
-            </w:r>
-            <w:r>
-              <w:rPr>
-                <w:i w:val="0"/>
-                <w:color w:val="000000"/>
-                <w:lang w:val="hu-HU"/>
-              </w:rPr>
-              <w:t>lépve kap egy új pumpát.</w:t>
+              <w:t>A szerelő adott mezőkre lépve kap egy új pumpát.</w:t>
             </w:r>
           </w:p>
         </w:tc>
@@ -8909,7 +9032,6 @@
                 <w:lang w:val="hu-HU"/>
               </w:rPr>
             </w:pPr>
-            <w:proofErr w:type="spellStart"/>
             <w:r>
               <w:rPr>
                 <w:b/>
@@ -8917,17 +9039,7 @@
                 <w:color w:val="000000"/>
                 <w:lang w:val="hu-HU"/>
               </w:rPr>
-              <w:t>Use-case</w:t>
-            </w:r>
-            <w:proofErr w:type="spellEnd"/>
-            <w:r>
-              <w:rPr>
-                <w:b/>
-                <w:i w:val="0"/>
-                <w:color w:val="000000"/>
-                <w:lang w:val="hu-HU"/>
-              </w:rPr>
-              <w:t xml:space="preserve"> neve </w:t>
+              <w:t xml:space="preserve">Use-case neve </w:t>
             </w:r>
           </w:p>
         </w:tc>
@@ -9060,7 +9172,6 @@
                 <w:lang w:val="hu-HU"/>
               </w:rPr>
             </w:pPr>
-            <w:proofErr w:type="spellStart"/>
             <w:r>
               <w:rPr>
                 <w:b/>
@@ -9068,17 +9179,7 @@
                 <w:color w:val="000000"/>
                 <w:lang w:val="hu-HU"/>
               </w:rPr>
-              <w:t>Aktorok</w:t>
-            </w:r>
-            <w:proofErr w:type="spellEnd"/>
-            <w:r>
-              <w:rPr>
-                <w:b/>
-                <w:i w:val="0"/>
-                <w:color w:val="000000"/>
-                <w:lang w:val="hu-HU"/>
-              </w:rPr>
-              <w:t xml:space="preserve"> </w:t>
+              <w:t xml:space="preserve">Aktorok </w:t>
             </w:r>
           </w:p>
         </w:tc>
@@ -9242,7 +9343,6 @@
                 <w:lang w:val="hu-HU"/>
               </w:rPr>
             </w:pPr>
-            <w:proofErr w:type="spellStart"/>
             <w:r>
               <w:rPr>
                 <w:b/>
@@ -9250,17 +9350,7 @@
                 <w:color w:val="000000"/>
                 <w:lang w:val="hu-HU"/>
               </w:rPr>
-              <w:t>Use-case</w:t>
-            </w:r>
-            <w:proofErr w:type="spellEnd"/>
-            <w:r>
-              <w:rPr>
-                <w:b/>
-                <w:i w:val="0"/>
-                <w:color w:val="000000"/>
-                <w:lang w:val="hu-HU"/>
-              </w:rPr>
-              <w:t xml:space="preserve"> neve </w:t>
+              <w:t xml:space="preserve">Use-case neve </w:t>
             </w:r>
           </w:p>
         </w:tc>
@@ -9393,7 +9483,6 @@
                 <w:lang w:val="hu-HU"/>
               </w:rPr>
             </w:pPr>
-            <w:proofErr w:type="spellStart"/>
             <w:r>
               <w:rPr>
                 <w:b/>
@@ -9401,17 +9490,7 @@
                 <w:color w:val="000000"/>
                 <w:lang w:val="hu-HU"/>
               </w:rPr>
-              <w:t>Aktorok</w:t>
-            </w:r>
-            <w:proofErr w:type="spellEnd"/>
-            <w:r>
-              <w:rPr>
-                <w:b/>
-                <w:i w:val="0"/>
-                <w:color w:val="000000"/>
-                <w:lang w:val="hu-HU"/>
-              </w:rPr>
-              <w:t xml:space="preserve"> </w:t>
+              <w:t xml:space="preserve">Aktorok </w:t>
             </w:r>
           </w:p>
         </w:tc>
@@ -9517,15 +9596,7 @@
                 <w:color w:val="000000"/>
                 <w:lang w:val="hu-HU"/>
               </w:rPr>
-              <w:t>A ciszternáknál</w:t>
-            </w:r>
-            <w:r>
-              <w:rPr>
-                <w:i w:val="0"/>
-                <w:color w:val="000000"/>
-                <w:lang w:val="hu-HU"/>
-              </w:rPr>
-              <w:t xml:space="preserve"> a rendszer új csövet hoz létre, amelyeknek egyik vége szabad.</w:t>
+              <w:t>A ciszternáknál a rendszer új csövet hoz létre, amelyeknek egyik vége szabad.</w:t>
             </w:r>
           </w:p>
         </w:tc>
@@ -9562,31 +9633,7 @@
           <w:sz w:val="26"/>
           <w:lang w:val="hu-HU"/>
         </w:rPr>
-        <w:t xml:space="preserve">2.4.2 </w:t>
-      </w:r>
-      <w:proofErr w:type="spellStart"/>
-      <w:r>
-        <w:rPr>
-          <w:rFonts w:ascii="Arial" w:eastAsia="Arial" w:hAnsi="Arial" w:cs="Arial"/>
-          <w:b/>
-          <w:i w:val="0"/>
-          <w:color w:val="000000"/>
-          <w:sz w:val="26"/>
-          <w:lang w:val="hu-HU"/>
-        </w:rPr>
-        <w:t>Use-case</w:t>
-      </w:r>
-      <w:proofErr w:type="spellEnd"/>
-      <w:r>
-        <w:rPr>
-          <w:rFonts w:ascii="Arial" w:eastAsia="Arial" w:hAnsi="Arial" w:cs="Arial"/>
-          <w:b/>
-          <w:i w:val="0"/>
-          <w:color w:val="000000"/>
-          <w:sz w:val="26"/>
-          <w:lang w:val="hu-HU"/>
-        </w:rPr>
-        <w:t xml:space="preserve"> diagram</w:t>
+        <w:t>2.4.2 Use-case diagram</w:t>
       </w:r>
     </w:p>
     <w:p>
@@ -9611,7 +9658,7 @@
           <w:noProof/>
         </w:rPr>
         <w:drawing>
-          <wp:inline distT="0" distB="0" distL="0" distR="0" wp14:anchorId="37C0E60B" wp14:editId="68E73A79">
+          <wp:inline distT="0" distB="0" distL="0" distR="0" wp14:anchorId="7D9F63E9" wp14:editId="66C8D6D5">
             <wp:extent cx="5749290" cy="2680335"/>
             <wp:effectExtent l="0" t="0" r="3810" b="0"/>
             <wp:docPr id="1" name="Picture 1"/>
@@ -9665,12 +9712,9 @@
     </w:p>
     <w:p>
       <w:pPr>
-        <w:pStyle w:val="Heading1"/>
+        <w:pStyle w:val="Cmsor1"/>
         <w:spacing w:after="22"/>
         <w:ind w:left="-5"/>
-        <w:rPr>
-          <w:lang w:val="hu-HU"/>
-        </w:rPr>
       </w:pPr>
       <w:r>
         <w:rPr>
@@ -9695,12 +9739,9 @@
     </w:p>
     <w:p>
       <w:pPr>
-        <w:pStyle w:val="Heading1"/>
+        <w:pStyle w:val="Cmsor1"/>
         <w:spacing w:after="0"/>
         <w:ind w:left="-5"/>
-        <w:rPr>
-          <w:lang w:val="hu-HU"/>
-        </w:rPr>
       </w:pPr>
       <w:r>
         <w:rPr>
@@ -9726,12 +9767,9 @@
     </w:p>
     <w:p>
       <w:pPr>
-        <w:pStyle w:val="Heading1"/>
+        <w:pStyle w:val="Cmsor1"/>
         <w:spacing w:after="41"/>
         <w:ind w:left="-5"/>
-        <w:rPr>
-          <w:lang w:val="hu-HU"/>
-        </w:rPr>
       </w:pPr>
       <w:r>
         <w:rPr>
@@ -10215,47 +10253,7 @@
                 <w:color w:val="000000" w:themeColor="text1"/>
                 <w:lang w:val="hu-HU"/>
               </w:rPr>
-              <w:t xml:space="preserve">Kis elkészíti a </w:t>
-            </w:r>
-            <w:proofErr w:type="spellStart"/>
-            <w:r>
-              <w:rPr>
-                <w:i w:val="0"/>
-                <w:iCs/>
-                <w:color w:val="000000" w:themeColor="text1"/>
-                <w:lang w:val="hu-HU"/>
-              </w:rPr>
-              <w:t>skeletonokat</w:t>
-            </w:r>
-            <w:proofErr w:type="spellEnd"/>
-            <w:r>
-              <w:rPr>
-                <w:i w:val="0"/>
-                <w:iCs/>
-                <w:color w:val="000000" w:themeColor="text1"/>
-                <w:lang w:val="hu-HU"/>
-              </w:rPr>
-              <w:t xml:space="preserve">, a </w:t>
-            </w:r>
-            <w:proofErr w:type="spellStart"/>
-            <w:r>
-              <w:rPr>
-                <w:i w:val="0"/>
-                <w:iCs/>
-                <w:color w:val="000000" w:themeColor="text1"/>
-                <w:lang w:val="hu-HU"/>
-              </w:rPr>
-              <w:t>repository</w:t>
-            </w:r>
-            <w:proofErr w:type="spellEnd"/>
-            <w:r>
-              <w:rPr>
-                <w:i w:val="0"/>
-                <w:iCs/>
-                <w:color w:val="000000" w:themeColor="text1"/>
-                <w:lang w:val="hu-HU"/>
-              </w:rPr>
-              <w:t>-t, és beállítja a verziókövetést.</w:t>
+              <w:t>Kis elkészíti a skeletonokat, a repository-t, és beállítja a verziókövetést.</w:t>
             </w:r>
           </w:p>
         </w:tc>
@@ -10723,27 +10721,7 @@
                 <w:color w:val="000000" w:themeColor="text1"/>
                 <w:lang w:val="hu-HU"/>
               </w:rPr>
-              <w:t xml:space="preserve">Nyilas és Zsigmond megtervezik a </w:t>
-            </w:r>
-            <w:proofErr w:type="spellStart"/>
-            <w:r>
-              <w:rPr>
-                <w:i w:val="0"/>
-                <w:iCs/>
-                <w:color w:val="000000" w:themeColor="text1"/>
-                <w:lang w:val="hu-HU"/>
-              </w:rPr>
-              <w:t>Use-Case</w:t>
-            </w:r>
-            <w:proofErr w:type="spellEnd"/>
-            <w:r>
-              <w:rPr>
-                <w:i w:val="0"/>
-                <w:iCs/>
-                <w:color w:val="000000" w:themeColor="text1"/>
-                <w:lang w:val="hu-HU"/>
-              </w:rPr>
-              <w:t xml:space="preserve"> diagramot.</w:t>
+              <w:t>Nyilas és Zsigmond megtervezik a Use-Case diagramot.</w:t>
             </w:r>
           </w:p>
         </w:tc>
@@ -10758,6 +10736,7 @@
         </w:rPr>
       </w:pPr>
     </w:p>
+    <w:p/>
     <w:sectPr>
       <w:headerReference w:type="even" r:id="rId8"/>
       <w:headerReference w:type="default" r:id="rId9"/>
@@ -11013,55 +10992,7 @@
         <w:i w:val="0"/>
         <w:color w:val="000000"/>
       </w:rPr>
-      <w:t xml:space="preserve">2. </w:t>
-    </w:r>
-    <w:proofErr w:type="spellStart"/>
-    <w:r>
-      <w:rPr>
-        <w:i w:val="0"/>
-        <w:color w:val="000000"/>
-      </w:rPr>
-      <w:t>Követelmény</w:t>
-    </w:r>
-    <w:proofErr w:type="spellEnd"/>
-    <w:r>
-      <w:rPr>
-        <w:i w:val="0"/>
-        <w:color w:val="000000"/>
-      </w:rPr>
-      <w:t xml:space="preserve">, </w:t>
-    </w:r>
-    <w:proofErr w:type="spellStart"/>
-    <w:r>
-      <w:rPr>
-        <w:i w:val="0"/>
-        <w:color w:val="000000"/>
-      </w:rPr>
-      <w:t>projekt</w:t>
-    </w:r>
-    <w:proofErr w:type="spellEnd"/>
-    <w:r>
-      <w:rPr>
-        <w:i w:val="0"/>
-        <w:color w:val="000000"/>
-      </w:rPr>
-      <w:t xml:space="preserve">, </w:t>
-    </w:r>
-    <w:proofErr w:type="spellStart"/>
-    <w:r>
-      <w:rPr>
-        <w:i w:val="0"/>
-        <w:color w:val="000000"/>
-      </w:rPr>
-      <w:t>funkcionalitás</w:t>
-    </w:r>
-    <w:proofErr w:type="spellEnd"/>
-    <w:r>
-      <w:rPr>
-        <w:i w:val="0"/>
-        <w:color w:val="000000"/>
-      </w:rPr>
-      <w:t xml:space="preserve"> </w:t>
+      <w:t xml:space="preserve">2. Követelmény, projekt, funkcionalitás </w:t>
     </w:r>
     <w:r>
       <w:rPr>
@@ -11079,15 +11010,7 @@
       <w:tab/>
     </w:r>
     <w:r>
-      <w:t>[</w:t>
-    </w:r>
-    <w:proofErr w:type="spellStart"/>
-    <w:r>
-      <w:t>Csapat</w:t>
-    </w:r>
-    <w:proofErr w:type="spellEnd"/>
-    <w:r>
-      <w:t xml:space="preserve"> neve] </w:t>
+      <w:t xml:space="preserve">[Csapat neve] </w:t>
     </w:r>
   </w:p>
 </w:hdr>
@@ -11122,14 +11045,12 @@
       </w:rPr>
       <w:tab/>
     </w:r>
-    <w:proofErr w:type="spellStart"/>
     <w:r>
       <w:rPr>
         <w:lang w:val="hu-HU"/>
       </w:rPr>
       <w:t>ez_mode</w:t>
     </w:r>
-    <w:proofErr w:type="spellEnd"/>
   </w:p>
 </w:hdr>
 </file>
@@ -11150,55 +11071,7 @@
         <w:i w:val="0"/>
         <w:color w:val="000000"/>
       </w:rPr>
-      <w:t xml:space="preserve">2. </w:t>
-    </w:r>
-    <w:proofErr w:type="spellStart"/>
-    <w:r>
-      <w:rPr>
-        <w:i w:val="0"/>
-        <w:color w:val="000000"/>
-      </w:rPr>
-      <w:t>Követelmény</w:t>
-    </w:r>
-    <w:proofErr w:type="spellEnd"/>
-    <w:r>
-      <w:rPr>
-        <w:i w:val="0"/>
-        <w:color w:val="000000"/>
-      </w:rPr>
-      <w:t xml:space="preserve">, </w:t>
-    </w:r>
-    <w:proofErr w:type="spellStart"/>
-    <w:r>
-      <w:rPr>
-        <w:i w:val="0"/>
-        <w:color w:val="000000"/>
-      </w:rPr>
-      <w:t>projekt</w:t>
-    </w:r>
-    <w:proofErr w:type="spellEnd"/>
-    <w:r>
-      <w:rPr>
-        <w:i w:val="0"/>
-        <w:color w:val="000000"/>
-      </w:rPr>
-      <w:t xml:space="preserve">, </w:t>
-    </w:r>
-    <w:proofErr w:type="spellStart"/>
-    <w:r>
-      <w:rPr>
-        <w:i w:val="0"/>
-        <w:color w:val="000000"/>
-      </w:rPr>
-      <w:t>funkcionalitás</w:t>
-    </w:r>
-    <w:proofErr w:type="spellEnd"/>
-    <w:r>
-      <w:rPr>
-        <w:i w:val="0"/>
-        <w:color w:val="000000"/>
-      </w:rPr>
-      <w:t xml:space="preserve"> </w:t>
+      <w:t xml:space="preserve">2. Követelmény, projekt, funkcionalitás </w:t>
     </w:r>
     <w:r>
       <w:rPr>
@@ -11216,15 +11089,7 @@
       <w:tab/>
     </w:r>
     <w:r>
-      <w:t>[</w:t>
-    </w:r>
-    <w:proofErr w:type="spellStart"/>
-    <w:r>
-      <w:t>Csapat</w:t>
-    </w:r>
-    <w:proofErr w:type="spellEnd"/>
-    <w:r>
-      <w:t xml:space="preserve"> neve] </w:t>
+      <w:t xml:space="preserve">[Csapat neve] </w:t>
     </w:r>
   </w:p>
 </w:hdr>
@@ -11458,7 +11323,7 @@
         <w:rFonts w:asciiTheme="minorHAnsi" w:eastAsiaTheme="minorEastAsia" w:hAnsiTheme="minorHAnsi" w:cstheme="minorBidi"/>
         <w:sz w:val="24"/>
         <w:szCs w:val="24"/>
-        <w:lang w:val="en-HU" w:eastAsia="en-GB" w:bidi="ar-SA"/>
+        <w:lang w:eastAsia="en-GB" w:bidi="ar-SA"/>
       </w:rPr>
     </w:rPrDefault>
     <w:pPrDefault/>
@@ -11841,7 +11706,7 @@
     <w:lsdException w:name="Unresolved Mention" w:semiHidden="1" w:unhideWhenUsed="1"/>
     <w:lsdException w:name="Smart Link" w:semiHidden="1" w:unhideWhenUsed="1"/>
   </w:latentStyles>
-  <w:style w:type="paragraph" w:default="1" w:styleId="Normal">
+  <w:style w:type="paragraph" w:default="1" w:styleId="Norml">
     <w:name w:val="Normal"/>
     <w:qFormat/>
     <w:pPr>
@@ -11855,10 +11720,10 @@
       <w:lang w:val="en-US" w:eastAsia="en-US" w:bidi="en-US"/>
     </w:rPr>
   </w:style>
-  <w:style w:type="paragraph" w:styleId="Heading1">
+  <w:style w:type="paragraph" w:styleId="Cmsor1">
     <w:name w:val="heading 1"/>
-    <w:next w:val="Normal"/>
-    <w:link w:val="Heading1Char"/>
+    <w:next w:val="Norml"/>
+    <w:link w:val="Cmsor1Char"/>
     <w:uiPriority w:val="9"/>
     <w:qFormat/>
     <w:pPr>
@@ -11876,10 +11741,10 @@
       <w:sz w:val="28"/>
     </w:rPr>
   </w:style>
-  <w:style w:type="paragraph" w:styleId="Heading2">
+  <w:style w:type="paragraph" w:styleId="Cmsor2">
     <w:name w:val="heading 2"/>
-    <w:next w:val="Normal"/>
-    <w:link w:val="Heading2Char"/>
+    <w:next w:val="Norml"/>
+    <w:link w:val="Cmsor2Char"/>
     <w:uiPriority w:val="9"/>
     <w:unhideWhenUsed/>
     <w:qFormat/>
@@ -11897,13 +11762,13 @@
       <w:sz w:val="26"/>
     </w:rPr>
   </w:style>
-  <w:style w:type="character" w:default="1" w:styleId="DefaultParagraphFont">
+  <w:style w:type="character" w:default="1" w:styleId="Bekezdsalapbettpusa">
     <w:name w:val="Default Paragraph Font"/>
     <w:uiPriority w:val="1"/>
     <w:semiHidden/>
     <w:unhideWhenUsed/>
   </w:style>
-  <w:style w:type="table" w:default="1" w:styleId="TableNormal">
+  <w:style w:type="table" w:default="1" w:styleId="Normltblzat">
     <w:name w:val="Normal Table"/>
     <w:uiPriority w:val="99"/>
     <w:semiHidden/>
@@ -11918,15 +11783,15 @@
       </w:tblCellMar>
     </w:tblPr>
   </w:style>
-  <w:style w:type="numbering" w:default="1" w:styleId="NoList">
+  <w:style w:type="numbering" w:default="1" w:styleId="Nemlista">
     <w:name w:val="No List"/>
     <w:uiPriority w:val="99"/>
     <w:semiHidden/>
     <w:unhideWhenUsed/>
   </w:style>
-  <w:style w:type="character" w:customStyle="1" w:styleId="Heading2Char">
-    <w:name w:val="Heading 2 Char"/>
-    <w:link w:val="Heading2"/>
+  <w:style w:type="character" w:customStyle="1" w:styleId="Cmsor2Char">
+    <w:name w:val="Címsor 2 Char"/>
+    <w:link w:val="Cmsor2"/>
     <w:rPr>
       <w:rFonts w:ascii="Arial" w:eastAsia="Arial" w:hAnsi="Arial" w:cs="Arial"/>
       <w:b/>
@@ -11934,9 +11799,9 @@
       <w:sz w:val="26"/>
     </w:rPr>
   </w:style>
-  <w:style w:type="character" w:customStyle="1" w:styleId="Heading1Char">
-    <w:name w:val="Heading 1 Char"/>
-    <w:link w:val="Heading1"/>
+  <w:style w:type="character" w:customStyle="1" w:styleId="Cmsor1Char">
+    <w:name w:val="Címsor 1 Char"/>
+    <w:link w:val="Cmsor1"/>
     <w:rPr>
       <w:rFonts w:ascii="Arial" w:eastAsia="Arial" w:hAnsi="Arial" w:cs="Arial"/>
       <w:b/>

</xml_diff>